<commit_message>
Added documentation to test cases
</commit_message>
<xml_diff>
--- a/src/test/resources/documentation/PlanIt Test Cases.docx
+++ b/src/test/resources/documentation/PlanIt Test Cases.docx
@@ -500,13 +500,8 @@
           <w:numId w:val="11"/>
         </w:numPr>
       </w:pPr>
-      <w:proofErr w:type="gramStart"/>
       <w:r>
-        <w:t>Time Period</w:t>
-      </w:r>
-      <w:proofErr w:type="gramEnd"/>
-      <w:r>
-        <w:t xml:space="preserve"> Id</w:t>
+        <w:t>Time Period Id</w:t>
       </w:r>
     </w:p>
     <w:p>
@@ -725,15 +720,7 @@
     </w:p>
     <w:p>
       <w:r>
-        <w:t xml:space="preserve">Test cases 1, 2 and 3 all use the network used by </w:t>
-      </w:r>
-      <w:proofErr w:type="spellStart"/>
-      <w:r>
-        <w:t>Michiel</w:t>
-      </w:r>
-      <w:proofErr w:type="spellEnd"/>
-      <w:r>
-        <w:t xml:space="preserve"> in course ITLS6102 (taken from page 120 of the “Introduction, data, key concepts” course notes).  This is de</w:t>
+        <w:t>Test cases 1, 2 and 3 all use the network used by Michiel in course ITLS6102 (taken from page 120 of the “Introduction, data, key concepts” course notes).  This is de</w:t>
       </w:r>
       <w:r>
         <w:t>fined as follows:</w:t>
@@ -10824,15 +10811,7 @@
     <w:p>
       <w:r>
         <w:lastRenderedPageBreak/>
-        <w:t xml:space="preserve">For the three basic test cases, the Run Id, </w:t>
-      </w:r>
-      <w:proofErr w:type="gramStart"/>
-      <w:r>
-        <w:t>Time Period</w:t>
-      </w:r>
-      <w:proofErr w:type="gramEnd"/>
-      <w:r>
-        <w:t xml:space="preserve"> Id, Mode Id, alpha and beta are all zero.  The other results are:</w:t>
+        <w:t>For the three basic test cases, the Run Id, Time Period Id, Mode Id, alpha and beta are all zero.  The other results are:</w:t>
       </w:r>
     </w:p>
     <w:p>
@@ -17862,15 +17841,14 @@
         <w:t xml:space="preserve"> directory.</w:t>
       </w:r>
     </w:p>
-    <w:p/>
     <w:p>
-      <w:proofErr w:type="gramStart"/>
       <w:r>
-        <w:t>All of</w:t>
+        <w:t xml:space="preserve">All </w:t>
       </w:r>
-      <w:proofErr w:type="gramEnd"/>
+      <w:bookmarkStart w:id="0" w:name="_GoBack"/>
+      <w:bookmarkEnd w:id="0"/>
       <w:r>
-        <w:t xml:space="preserve"> these test cases have zero values for Run Id, Mode Id and Time Period Id.  They were run with 500 iterations to convergence and a </w:t>
+        <w:t xml:space="preserve">these test cases have zero values for Run Id, Mode Id and Time Period Id.  They were run with 500 iterations to convergence and a </w:t>
       </w:r>
       <w:proofErr w:type="gramStart"/>
       <w:r>
@@ -22232,7 +22210,6 @@
     <w:p/>
     <w:p>
       <w:r>
-        <w:lastRenderedPageBreak/>
         <w:t>The results for this Test Case 1 were:</w:t>
       </w:r>
     </w:p>
@@ -22286,6 +22263,7 @@
                 <w:color w:val="000000"/>
                 <w:lang w:eastAsia="en-AU"/>
               </w:rPr>
+              <w:lastRenderedPageBreak/>
               <w:t>Start Node Id</w:t>
             </w:r>
           </w:p>
@@ -35309,8 +35287,6 @@
       </w:r>
     </w:p>
     <w:p>
-      <w:bookmarkStart w:id="0" w:name="_GoBack"/>
-      <w:bookmarkEnd w:id="0"/>
       <w:r>
         <w:lastRenderedPageBreak/>
         <w:t>Test Case 3 results:</w:t>

</xml_diff>